<commit_message>
Add some new features to the "Projektauftrag" and adding/deleting content in the "Pflichtenheft"
</commit_message>
<xml_diff>
--- a/documents/projectmanagement/2_Definition/Projektauftrag.docx
+++ b/documents/projectmanagement/2_Definition/Projektauftrag.docx
@@ -99,8 +99,13 @@
           </w:tcPr>
           <w:p>
             <w:r>
-              <w:t>i.V. Herr Trefzer</w:t>
-            </w:r>
+              <w:t xml:space="preserve">i.V. Herr </w:t>
+            </w:r>
+            <w:proofErr w:type="spellStart"/>
+            <w:r>
+              <w:t>Trefzer</w:t>
+            </w:r>
+            <w:proofErr w:type="spellEnd"/>
           </w:p>
         </w:tc>
       </w:tr>
@@ -417,7 +422,15 @@
           </w:p>
           <w:p>
             <w:r>
-              <w:t>Ebenso wurde davon ausgegangen, dass der Red Stag GmbH während der Projektphase keine Mitarbeiter, unabhängig welcher Art, verloren gehen.</w:t>
+              <w:t xml:space="preserve">Ebenso wurde davon ausgegangen, dass der </w:t>
+            </w:r>
+            <w:proofErr w:type="spellStart"/>
+            <w:r>
+              <w:t>Red</w:t>
+            </w:r>
+            <w:proofErr w:type="spellEnd"/>
+            <w:r>
+              <w:t xml:space="preserve"> Stag GmbH während der Projektphase keine Mitarbeiter, unabhängig welcher Art, verloren gehen.</w:t>
             </w:r>
           </w:p>
           <w:p>
@@ -639,8 +652,6 @@
             <w:r>
               <w:t>Termine: s. Netzplan</w:t>
             </w:r>
-            <w:bookmarkStart w:id="0" w:name="_GoBack"/>
-            <w:bookmarkEnd w:id="0"/>
           </w:p>
         </w:tc>
       </w:tr>
@@ -915,85 +926,6 @@
               </w:numPr>
             </w:pPr>
             <w:r>
-              <w:t xml:space="preserve">Durch Änderungen, Fehleinschätzungen oder schwerwiegende Probleme kann es zu einem Verzug des Projekts kommen. Im allgemeine ist das Projekt von </w:t>
-            </w:r>
-            <w:r>
-              <w:t>Z</w:t>
-            </w:r>
-            <w:r>
-              <w:t>eitknappheit gekennzeichnet</w:t>
-            </w:r>
-          </w:p>
-          <w:p>
-            <w:pPr>
-              <w:pStyle w:val="Listenabsatz"/>
-              <w:numPr>
-                <w:ilvl w:val="0"/>
-                <w:numId w:val="1"/>
-              </w:numPr>
-            </w:pPr>
-            <w:r>
-              <w:t xml:space="preserve">Eine mögliche </w:t>
-            </w:r>
-            <w:r>
-              <w:t>Feh</w:t>
-            </w:r>
-            <w:r>
-              <w:t>lkommunikation mit Stakeholdern führt im Problemfall zu einer fehlerhaften Umsetzung</w:t>
-            </w:r>
-            <w:r>
-              <w:t xml:space="preserve"> </w:t>
-            </w:r>
-          </w:p>
-          <w:p>
-            <w:pPr>
-              <w:pStyle w:val="Listenabsatz"/>
-              <w:numPr>
-                <w:ilvl w:val="0"/>
-                <w:numId w:val="1"/>
-              </w:numPr>
-            </w:pPr>
-            <w:r>
-              <w:t>Der Datenschutz sollte gewahrt werden, deshalb müssen Richtlinien und Berechtigungen eingehalten werden</w:t>
-            </w:r>
-            <w:r>
-              <w:t xml:space="preserve"> </w:t>
-            </w:r>
-          </w:p>
-          <w:p>
-            <w:pPr>
-              <w:pStyle w:val="Listenabsatz"/>
-              <w:numPr>
-                <w:ilvl w:val="0"/>
-                <w:numId w:val="1"/>
-              </w:numPr>
-            </w:pPr>
-            <w:r>
-              <w:t>Die angefallenen Stunden und Bewertungsgrundlagen wurden überschritten und das Budget reicht nicht aus</w:t>
-            </w:r>
-          </w:p>
-          <w:p>
-            <w:pPr>
-              <w:pStyle w:val="Listenabsatz"/>
-              <w:numPr>
-                <w:ilvl w:val="0"/>
-                <w:numId w:val="1"/>
-              </w:numPr>
-            </w:pPr>
-            <w:r>
-              <w:t>Die Stakeholder definieren neue Ziele und Anforderungen innerhalb des Projektzeitraums</w:t>
-            </w:r>
-          </w:p>
-          <w:p>
-            <w:pPr>
-              <w:pStyle w:val="Listenabsatz"/>
-              <w:numPr>
-                <w:ilvl w:val="0"/>
-                <w:numId w:val="1"/>
-              </w:numPr>
-            </w:pPr>
-            <w:r>
-              <w:lastRenderedPageBreak/>
               <w:t>Das Ausscheiden von beteiligten Mitarbeitern am Projekt in Form von Kündigung, Krankheit oder sonstigen Gegebenheiten</w:t>
             </w:r>
           </w:p>
@@ -1036,7 +968,31 @@
             </w:r>
             <w:r>
               <w:br/>
-              <w:t>Teammitglieder: Nico Wickersheim, Artur Stalbaum, Karsten Amrein, Timo Schmidt</w:t>
+              <w:t xml:space="preserve">Teammitglieder: Nico </w:t>
+            </w:r>
+            <w:proofErr w:type="spellStart"/>
+            <w:r>
+              <w:t>Wickersheim</w:t>
+            </w:r>
+            <w:proofErr w:type="spellEnd"/>
+            <w:r>
+              <w:t xml:space="preserve">, Artur </w:t>
+            </w:r>
+            <w:proofErr w:type="spellStart"/>
+            <w:r>
+              <w:t>Stalbaum</w:t>
+            </w:r>
+            <w:proofErr w:type="spellEnd"/>
+            <w:r>
+              <w:t xml:space="preserve">, Karsten </w:t>
+            </w:r>
+            <w:proofErr w:type="spellStart"/>
+            <w:r>
+              <w:t>Amrein</w:t>
+            </w:r>
+            <w:proofErr w:type="spellEnd"/>
+            <w:r>
+              <w:t>, Timo Schmidt</w:t>
             </w:r>
           </w:p>
         </w:tc>
@@ -1173,6 +1129,8 @@
             <w:r>
               <w:t>AP Datenbankkonzeption</w:t>
             </w:r>
+            <w:bookmarkStart w:id="0" w:name="_GoBack"/>
+            <w:bookmarkEnd w:id="0"/>
           </w:p>
           <w:p>
             <w:pPr>
@@ -1325,8 +1283,13 @@
               </w:rPr>
             </w:pPr>
             <w:r>
-              <w:t>i.V. Herr Trefzer</w:t>
-            </w:r>
+              <w:t xml:space="preserve">i.V. Herr </w:t>
+            </w:r>
+            <w:proofErr w:type="spellStart"/>
+            <w:r>
+              <w:t>Trefzer</w:t>
+            </w:r>
+            <w:proofErr w:type="spellEnd"/>
           </w:p>
         </w:tc>
         <w:tc>
@@ -1347,8 +1310,13 @@
             <w:pPr>
               <w:jc w:val="center"/>
             </w:pPr>
-            <w:r>
-              <w:t>Red Stag GmbH</w:t>
+            <w:proofErr w:type="spellStart"/>
+            <w:r>
+              <w:t>Red</w:t>
+            </w:r>
+            <w:proofErr w:type="spellEnd"/>
+            <w:r>
+              <w:t xml:space="preserve"> Stag GmbH</w:t>
             </w:r>
           </w:p>
           <w:p>
@@ -2178,6 +2146,7 @@
   <w:style w:type="character" w:default="1" w:styleId="Absatz-Standardschriftart">
     <w:name w:val="Default Paragraph Font"/>
     <w:uiPriority w:val="1"/>
+    <w:semiHidden/>
     <w:unhideWhenUsed/>
   </w:style>
   <w:style w:type="table" w:default="1" w:styleId="NormaleTabelle">

</xml_diff>